<commit_message>
Week 41 	modified:   Myweek41/5-Friday/React_P2_c_getting_data_from_server.docx 	modified:   src/index.js
</commit_message>
<xml_diff>
--- a/Myweek41/5-Friday/React_P2_c_getting_data_from_server.docx
+++ b/Myweek41/5-Friday/React_P2_c_getting_data_from_server.docx
@@ -16,7 +16,19 @@
         <w:rPr>
           <w:rStyle w:val="Hyperlink"/>
         </w:rPr>
-        <w:t>https://fullstackopen.com/en/part2/getting_data_from_server</w:t>
+        <w:t>https://fullstackopen.com/en/part</w:t>
+      </w:r>
+      <w:r>
+        <w:rPr>
+          <w:rStyle w:val="Hyperlink"/>
+        </w:rPr>
+        <w:t>2</w:t>
+      </w:r>
+      <w:r>
+        <w:rPr>
+          <w:rStyle w:val="Hyperlink"/>
+        </w:rPr>
+        <w:t>/getting_data_from_server</w:t>
       </w:r>
       <w:r>
         <w:rPr>
@@ -12009,15 +12021,15 @@
           <w:rFonts w:ascii="Consolas" w:eastAsia="Times New Roman" w:hAnsi="Consolas" w:cs="Courier New"/>
           <w:sz w:val="20"/>
           <w:szCs w:val="20"/>
-          <w:lang w:val="en-US" w:eastAsia="fi-FI"/>
-        </w:rPr>
-      </w:pPr>
-      <w:r>
-        <w:rPr>
-          <w:rFonts w:ascii="Consolas" w:eastAsia="Times New Roman" w:hAnsi="Consolas" w:cs="Courier New"/>
-          <w:sz w:val="20"/>
-          <w:szCs w:val="20"/>
-          <w:lang w:val="en-US" w:eastAsia="fi-FI"/>
+          <w:lang w:eastAsia="fi-FI"/>
+        </w:rPr>
+      </w:pPr>
+      <w:r>
+        <w:rPr>
+          <w:rFonts w:ascii="Consolas" w:eastAsia="Times New Roman" w:hAnsi="Consolas" w:cs="Courier New"/>
+          <w:sz w:val="20"/>
+          <w:szCs w:val="20"/>
+          <w:lang w:eastAsia="fi-FI"/>
         </w:rPr>
         <w:t>console.log(promise2)</w:t>
       </w:r>
@@ -12048,127 +12060,127 @@
           <w:rFonts w:ascii="Consolas" w:eastAsia="Times New Roman" w:hAnsi="Consolas" w:cs="Courier New"/>
           <w:sz w:val="20"/>
           <w:szCs w:val="20"/>
-          <w:lang w:val="en-US" w:eastAsia="fi-FI"/>
-        </w:rPr>
-      </w:pPr>
-    </w:p>
-    <w:p>
-      <w:pPr>
-        <w:shd w:val="clear" w:color="auto" w:fill="FFFFFF"/>
-        <w:tabs>
-          <w:tab w:val="left" w:pos="916"/>
-          <w:tab w:val="left" w:pos="1832"/>
-          <w:tab w:val="left" w:pos="2748"/>
-          <w:tab w:val="left" w:pos="3664"/>
-          <w:tab w:val="left" w:pos="4580"/>
-          <w:tab w:val="left" w:pos="5496"/>
-          <w:tab w:val="left" w:pos="6412"/>
-          <w:tab w:val="left" w:pos="7328"/>
-          <w:tab w:val="left" w:pos="8244"/>
-          <w:tab w:val="left" w:pos="9160"/>
-          <w:tab w:val="left" w:pos="10076"/>
-          <w:tab w:val="left" w:pos="10992"/>
-          <w:tab w:val="left" w:pos="11908"/>
-          <w:tab w:val="left" w:pos="12824"/>
-          <w:tab w:val="left" w:pos="13740"/>
-          <w:tab w:val="left" w:pos="14656"/>
-        </w:tabs>
-        <w:spacing w:after="0"/>
-        <w:rPr>
-          <w:rFonts w:ascii="Consolas" w:eastAsia="Times New Roman" w:hAnsi="Consolas" w:cs="Courier New"/>
-          <w:sz w:val="20"/>
-          <w:szCs w:val="20"/>
-          <w:lang w:val="en-US" w:eastAsia="fi-FI"/>
-        </w:rPr>
-      </w:pPr>
-    </w:p>
-    <w:p>
-      <w:pPr>
-        <w:shd w:val="clear" w:color="auto" w:fill="FFFFFF"/>
-        <w:tabs>
-          <w:tab w:val="left" w:pos="916"/>
-          <w:tab w:val="left" w:pos="1832"/>
-          <w:tab w:val="left" w:pos="2748"/>
-          <w:tab w:val="left" w:pos="3664"/>
-          <w:tab w:val="left" w:pos="4580"/>
-          <w:tab w:val="left" w:pos="5496"/>
-          <w:tab w:val="left" w:pos="6412"/>
-          <w:tab w:val="left" w:pos="7328"/>
-          <w:tab w:val="left" w:pos="8244"/>
-          <w:tab w:val="left" w:pos="9160"/>
-          <w:tab w:val="left" w:pos="10076"/>
-          <w:tab w:val="left" w:pos="10992"/>
-          <w:tab w:val="left" w:pos="11908"/>
-          <w:tab w:val="left" w:pos="12824"/>
-          <w:tab w:val="left" w:pos="13740"/>
-          <w:tab w:val="left" w:pos="14656"/>
-        </w:tabs>
-        <w:spacing w:after="0"/>
-        <w:rPr>
-          <w:rFonts w:ascii="Consolas" w:eastAsia="Times New Roman" w:hAnsi="Consolas" w:cs="Courier New"/>
-          <w:sz w:val="20"/>
-          <w:szCs w:val="20"/>
-          <w:lang w:val="en-US" w:eastAsia="fi-FI"/>
-        </w:rPr>
-      </w:pPr>
-    </w:p>
-    <w:p>
-      <w:pPr>
-        <w:shd w:val="clear" w:color="auto" w:fill="FFFFFF"/>
-        <w:tabs>
-          <w:tab w:val="left" w:pos="916"/>
-          <w:tab w:val="left" w:pos="1832"/>
-          <w:tab w:val="left" w:pos="2748"/>
-          <w:tab w:val="left" w:pos="3664"/>
-          <w:tab w:val="left" w:pos="4580"/>
-          <w:tab w:val="left" w:pos="5496"/>
-          <w:tab w:val="left" w:pos="6412"/>
-          <w:tab w:val="left" w:pos="7328"/>
-          <w:tab w:val="left" w:pos="8244"/>
-          <w:tab w:val="left" w:pos="9160"/>
-          <w:tab w:val="left" w:pos="10076"/>
-          <w:tab w:val="left" w:pos="10992"/>
-          <w:tab w:val="left" w:pos="11908"/>
-          <w:tab w:val="left" w:pos="12824"/>
-          <w:tab w:val="left" w:pos="13740"/>
-          <w:tab w:val="left" w:pos="14656"/>
-        </w:tabs>
-        <w:spacing w:after="0"/>
-        <w:rPr>
-          <w:rFonts w:ascii="Consolas" w:eastAsia="Times New Roman" w:hAnsi="Consolas" w:cs="Courier New"/>
-          <w:sz w:val="20"/>
-          <w:szCs w:val="20"/>
-          <w:lang w:val="en-US" w:eastAsia="fi-FI"/>
-        </w:rPr>
-      </w:pPr>
-    </w:p>
-    <w:p>
-      <w:pPr>
-        <w:shd w:val="clear" w:color="auto" w:fill="FFFFFF"/>
-        <w:tabs>
-          <w:tab w:val="left" w:pos="916"/>
-          <w:tab w:val="left" w:pos="1832"/>
-          <w:tab w:val="left" w:pos="2748"/>
-          <w:tab w:val="left" w:pos="3664"/>
-          <w:tab w:val="left" w:pos="4580"/>
-          <w:tab w:val="left" w:pos="5496"/>
-          <w:tab w:val="left" w:pos="6412"/>
-          <w:tab w:val="left" w:pos="7328"/>
-          <w:tab w:val="left" w:pos="8244"/>
-          <w:tab w:val="left" w:pos="9160"/>
-          <w:tab w:val="left" w:pos="10076"/>
-          <w:tab w:val="left" w:pos="10992"/>
-          <w:tab w:val="left" w:pos="11908"/>
-          <w:tab w:val="left" w:pos="12824"/>
-          <w:tab w:val="left" w:pos="13740"/>
-          <w:tab w:val="left" w:pos="14656"/>
-        </w:tabs>
-        <w:spacing w:after="0"/>
-        <w:rPr>
-          <w:rFonts w:ascii="Consolas" w:eastAsia="Times New Roman" w:hAnsi="Consolas" w:cs="Courier New"/>
-          <w:sz w:val="20"/>
-          <w:szCs w:val="20"/>
-          <w:lang w:val="en-US" w:eastAsia="fi-FI"/>
+          <w:lang w:eastAsia="fi-FI"/>
+        </w:rPr>
+      </w:pPr>
+    </w:p>
+    <w:p>
+      <w:pPr>
+        <w:shd w:val="clear" w:color="auto" w:fill="FFFFFF"/>
+        <w:tabs>
+          <w:tab w:val="left" w:pos="916"/>
+          <w:tab w:val="left" w:pos="1832"/>
+          <w:tab w:val="left" w:pos="2748"/>
+          <w:tab w:val="left" w:pos="3664"/>
+          <w:tab w:val="left" w:pos="4580"/>
+          <w:tab w:val="left" w:pos="5496"/>
+          <w:tab w:val="left" w:pos="6412"/>
+          <w:tab w:val="left" w:pos="7328"/>
+          <w:tab w:val="left" w:pos="8244"/>
+          <w:tab w:val="left" w:pos="9160"/>
+          <w:tab w:val="left" w:pos="10076"/>
+          <w:tab w:val="left" w:pos="10992"/>
+          <w:tab w:val="left" w:pos="11908"/>
+          <w:tab w:val="left" w:pos="12824"/>
+          <w:tab w:val="left" w:pos="13740"/>
+          <w:tab w:val="left" w:pos="14656"/>
+        </w:tabs>
+        <w:spacing w:after="0"/>
+        <w:rPr>
+          <w:rFonts w:ascii="Consolas" w:eastAsia="Times New Roman" w:hAnsi="Consolas" w:cs="Courier New"/>
+          <w:sz w:val="20"/>
+          <w:szCs w:val="20"/>
+          <w:lang w:eastAsia="fi-FI"/>
+        </w:rPr>
+      </w:pPr>
+    </w:p>
+    <w:p>
+      <w:pPr>
+        <w:shd w:val="clear" w:color="auto" w:fill="FFFFFF"/>
+        <w:tabs>
+          <w:tab w:val="left" w:pos="916"/>
+          <w:tab w:val="left" w:pos="1832"/>
+          <w:tab w:val="left" w:pos="2748"/>
+          <w:tab w:val="left" w:pos="3664"/>
+          <w:tab w:val="left" w:pos="4580"/>
+          <w:tab w:val="left" w:pos="5496"/>
+          <w:tab w:val="left" w:pos="6412"/>
+          <w:tab w:val="left" w:pos="7328"/>
+          <w:tab w:val="left" w:pos="8244"/>
+          <w:tab w:val="left" w:pos="9160"/>
+          <w:tab w:val="left" w:pos="10076"/>
+          <w:tab w:val="left" w:pos="10992"/>
+          <w:tab w:val="left" w:pos="11908"/>
+          <w:tab w:val="left" w:pos="12824"/>
+          <w:tab w:val="left" w:pos="13740"/>
+          <w:tab w:val="left" w:pos="14656"/>
+        </w:tabs>
+        <w:spacing w:after="0"/>
+        <w:rPr>
+          <w:rFonts w:ascii="Consolas" w:eastAsia="Times New Roman" w:hAnsi="Consolas" w:cs="Courier New"/>
+          <w:sz w:val="20"/>
+          <w:szCs w:val="20"/>
+          <w:lang w:eastAsia="fi-FI"/>
+        </w:rPr>
+      </w:pPr>
+    </w:p>
+    <w:p>
+      <w:pPr>
+        <w:shd w:val="clear" w:color="auto" w:fill="FFFFFF"/>
+        <w:tabs>
+          <w:tab w:val="left" w:pos="916"/>
+          <w:tab w:val="left" w:pos="1832"/>
+          <w:tab w:val="left" w:pos="2748"/>
+          <w:tab w:val="left" w:pos="3664"/>
+          <w:tab w:val="left" w:pos="4580"/>
+          <w:tab w:val="left" w:pos="5496"/>
+          <w:tab w:val="left" w:pos="6412"/>
+          <w:tab w:val="left" w:pos="7328"/>
+          <w:tab w:val="left" w:pos="8244"/>
+          <w:tab w:val="left" w:pos="9160"/>
+          <w:tab w:val="left" w:pos="10076"/>
+          <w:tab w:val="left" w:pos="10992"/>
+          <w:tab w:val="left" w:pos="11908"/>
+          <w:tab w:val="left" w:pos="12824"/>
+          <w:tab w:val="left" w:pos="13740"/>
+          <w:tab w:val="left" w:pos="14656"/>
+        </w:tabs>
+        <w:spacing w:after="0"/>
+        <w:rPr>
+          <w:rFonts w:ascii="Consolas" w:eastAsia="Times New Roman" w:hAnsi="Consolas" w:cs="Courier New"/>
+          <w:sz w:val="20"/>
+          <w:szCs w:val="20"/>
+          <w:lang w:eastAsia="fi-FI"/>
+        </w:rPr>
+      </w:pPr>
+    </w:p>
+    <w:p>
+      <w:pPr>
+        <w:shd w:val="clear" w:color="auto" w:fill="FFFFFF"/>
+        <w:tabs>
+          <w:tab w:val="left" w:pos="916"/>
+          <w:tab w:val="left" w:pos="1832"/>
+          <w:tab w:val="left" w:pos="2748"/>
+          <w:tab w:val="left" w:pos="3664"/>
+          <w:tab w:val="left" w:pos="4580"/>
+          <w:tab w:val="left" w:pos="5496"/>
+          <w:tab w:val="left" w:pos="6412"/>
+          <w:tab w:val="left" w:pos="7328"/>
+          <w:tab w:val="left" w:pos="8244"/>
+          <w:tab w:val="left" w:pos="9160"/>
+          <w:tab w:val="left" w:pos="10076"/>
+          <w:tab w:val="left" w:pos="10992"/>
+          <w:tab w:val="left" w:pos="11908"/>
+          <w:tab w:val="left" w:pos="12824"/>
+          <w:tab w:val="left" w:pos="13740"/>
+          <w:tab w:val="left" w:pos="14656"/>
+        </w:tabs>
+        <w:spacing w:after="0"/>
+        <w:rPr>
+          <w:rFonts w:ascii="Consolas" w:eastAsia="Times New Roman" w:hAnsi="Consolas" w:cs="Courier New"/>
+          <w:sz w:val="20"/>
+          <w:szCs w:val="20"/>
+          <w:lang w:eastAsia="fi-FI"/>
         </w:rPr>
       </w:pPr>
     </w:p>
@@ -13829,15 +13841,15 @@
           <w:rFonts w:ascii="IBM Plex Mono" w:eastAsia="Times New Roman" w:hAnsi="IBM Plex Mono" w:cs="Courier New"/>
           <w:sz w:val="20"/>
           <w:szCs w:val="20"/>
-          <w:lang w:val="en-US" w:eastAsia="fi-FI"/>
-        </w:rPr>
-      </w:pPr>
-      <w:r>
-        <w:rPr>
-          <w:rFonts w:ascii="Consolas" w:eastAsia="Times New Roman" w:hAnsi="Consolas" w:cs="Courier New"/>
-          <w:sz w:val="20"/>
-          <w:szCs w:val="20"/>
-          <w:lang w:val="en-US" w:eastAsia="fi-FI"/>
+          <w:lang w:eastAsia="fi-FI"/>
+        </w:rPr>
+      </w:pPr>
+      <w:r>
+        <w:rPr>
+          <w:rFonts w:ascii="Consolas" w:eastAsia="Times New Roman" w:hAnsi="Consolas" w:cs="Courier New"/>
+          <w:sz w:val="20"/>
+          <w:szCs w:val="20"/>
+          <w:lang w:eastAsia="fi-FI"/>
         </w:rPr>
         <w:t>})</w:t>
       </w:r>
@@ -13850,7 +13862,7 @@
           <w:rFonts w:ascii="IBM Plex Sans" w:eastAsia="Times New Roman" w:hAnsi="IBM Plex Sans" w:cs="Times New Roman"/>
           <w:sz w:val="27"/>
           <w:szCs w:val="27"/>
-          <w:lang w:val="en-US" w:eastAsia="fi-FI"/>
+          <w:lang w:eastAsia="fi-FI"/>
         </w:rPr>
       </w:pPr>
     </w:p>
@@ -13862,7 +13874,7 @@
           <w:rFonts w:ascii="IBM Plex Sans" w:eastAsia="Times New Roman" w:hAnsi="IBM Plex Sans" w:cs="Times New Roman"/>
           <w:sz w:val="27"/>
           <w:szCs w:val="27"/>
-          <w:lang w:val="en-US" w:eastAsia="fi-FI"/>
+          <w:lang w:eastAsia="fi-FI"/>
         </w:rPr>
       </w:pPr>
     </w:p>
@@ -13874,40 +13886,18 @@
           <w:rFonts w:ascii="IBM Plex Sans" w:eastAsia="Times New Roman" w:hAnsi="IBM Plex Sans" w:cs="Times New Roman"/>
           <w:sz w:val="27"/>
           <w:szCs w:val="27"/>
-          <w:lang w:val="en-US" w:eastAsia="fi-FI"/>
-        </w:rPr>
-      </w:pPr>
-      <w:proofErr w:type="spellStart"/>
-      <w:r>
-        <w:rPr>
-          <w:rFonts w:ascii="IBM Plex Sans" w:eastAsia="Times New Roman" w:hAnsi="IBM Plex Sans" w:cs="Times New Roman"/>
-          <w:sz w:val="27"/>
-          <w:szCs w:val="27"/>
-          <w:lang w:val="en-US" w:eastAsia="fi-FI"/>
-        </w:rPr>
-        <w:t>Lisätty</w:t>
-      </w:r>
-      <w:proofErr w:type="spellEnd"/>
-      <w:r>
-        <w:rPr>
-          <w:rFonts w:ascii="IBM Plex Sans" w:eastAsia="Times New Roman" w:hAnsi="IBM Plex Sans" w:cs="Times New Roman"/>
-          <w:sz w:val="27"/>
-          <w:szCs w:val="27"/>
-          <w:lang w:val="en-US" w:eastAsia="fi-FI"/>
-        </w:rPr>
-        <w:t xml:space="preserve"> index.js </w:t>
-      </w:r>
-      <w:proofErr w:type="spellStart"/>
-      <w:r>
-        <w:rPr>
-          <w:rFonts w:ascii="IBM Plex Sans" w:eastAsia="Times New Roman" w:hAnsi="IBM Plex Sans" w:cs="Times New Roman"/>
-          <w:sz w:val="27"/>
-          <w:szCs w:val="27"/>
-          <w:lang w:val="en-US" w:eastAsia="fi-FI"/>
-        </w:rPr>
-        <w:t>tiedostoon</w:t>
-      </w:r>
-      <w:proofErr w:type="spellEnd"/>
+          <w:lang w:eastAsia="fi-FI"/>
+        </w:rPr>
+      </w:pPr>
+      <w:r>
+        <w:rPr>
+          <w:rFonts w:ascii="IBM Plex Sans" w:eastAsia="Times New Roman" w:hAnsi="IBM Plex Sans" w:cs="Times New Roman"/>
+          <w:sz w:val="27"/>
+          <w:szCs w:val="27"/>
+          <w:lang w:eastAsia="fi-FI"/>
+        </w:rPr>
+        <w:t>Lisätty index.js tiedostoon</w:t>
+      </w:r>
     </w:p>
     <w:p>
       <w:pPr>
@@ -13917,7 +13907,7 @@
           <w:rFonts w:ascii="IBM Plex Sans" w:eastAsia="Times New Roman" w:hAnsi="IBM Plex Sans" w:cs="Times New Roman"/>
           <w:sz w:val="27"/>
           <w:szCs w:val="27"/>
-          <w:lang w:val="en-US" w:eastAsia="fi-FI"/>
+          <w:lang w:eastAsia="fi-FI"/>
         </w:rPr>
       </w:pPr>
     </w:p>
@@ -13929,28 +13919,17 @@
           <w:rFonts w:ascii="IBM Plex Sans" w:eastAsia="Times New Roman" w:hAnsi="IBM Plex Sans" w:cs="Times New Roman"/>
           <w:sz w:val="27"/>
           <w:szCs w:val="27"/>
-          <w:lang w:val="en-US" w:eastAsia="fi-FI"/>
-        </w:rPr>
-      </w:pPr>
-      <w:proofErr w:type="spellStart"/>
-      <w:r>
-        <w:rPr>
-          <w:rFonts w:ascii="IBM Plex Sans" w:eastAsia="Times New Roman" w:hAnsi="IBM Plex Sans" w:cs="Times New Roman"/>
-          <w:sz w:val="27"/>
-          <w:szCs w:val="27"/>
-          <w:lang w:val="en-US" w:eastAsia="fi-FI"/>
-        </w:rPr>
-        <w:t>saatiin</w:t>
-      </w:r>
-      <w:proofErr w:type="spellEnd"/>
-      <w:r>
-        <w:rPr>
-          <w:rFonts w:ascii="IBM Plex Sans" w:eastAsia="Times New Roman" w:hAnsi="IBM Plex Sans" w:cs="Times New Roman"/>
-          <w:sz w:val="27"/>
-          <w:szCs w:val="27"/>
-          <w:lang w:val="en-US" w:eastAsia="fi-FI"/>
-        </w:rPr>
-        <w:t>:</w:t>
+          <w:lang w:eastAsia="fi-FI"/>
+        </w:rPr>
+      </w:pPr>
+      <w:r>
+        <w:rPr>
+          <w:rFonts w:ascii="IBM Plex Sans" w:eastAsia="Times New Roman" w:hAnsi="IBM Plex Sans" w:cs="Times New Roman"/>
+          <w:sz w:val="27"/>
+          <w:szCs w:val="27"/>
+          <w:lang w:eastAsia="fi-FI"/>
+        </w:rPr>
+        <w:t>saatiin:</w:t>
       </w:r>
     </w:p>
     <w:p>
@@ -13961,7 +13940,7 @@
           <w:rFonts w:ascii="IBM Plex Sans" w:eastAsia="Times New Roman" w:hAnsi="IBM Plex Sans" w:cs="Times New Roman"/>
           <w:sz w:val="27"/>
           <w:szCs w:val="27"/>
-          <w:lang w:val="en-US" w:eastAsia="fi-FI"/>
+          <w:lang w:eastAsia="fi-FI"/>
         </w:rPr>
       </w:pPr>
     </w:p>
@@ -17872,6 +17851,414 @@
     <w:p>
       <w:pPr>
         <w:shd w:val="clear" w:color="auto" w:fill="FFFFFF"/>
+        <w:tabs>
+          <w:tab w:val="left" w:pos="916"/>
+          <w:tab w:val="left" w:pos="1832"/>
+          <w:tab w:val="left" w:pos="2748"/>
+          <w:tab w:val="left" w:pos="3664"/>
+          <w:tab w:val="left" w:pos="4580"/>
+          <w:tab w:val="left" w:pos="5496"/>
+          <w:tab w:val="left" w:pos="6412"/>
+          <w:tab w:val="left" w:pos="7328"/>
+          <w:tab w:val="left" w:pos="8244"/>
+          <w:tab w:val="left" w:pos="9160"/>
+          <w:tab w:val="left" w:pos="10076"/>
+          <w:tab w:val="left" w:pos="10992"/>
+          <w:tab w:val="left" w:pos="11908"/>
+          <w:tab w:val="left" w:pos="12824"/>
+          <w:tab w:val="left" w:pos="13740"/>
+          <w:tab w:val="left" w:pos="14656"/>
+        </w:tabs>
+        <w:spacing w:after="0"/>
+        <w:rPr>
+          <w:rFonts w:ascii="IBM Plex Mono" w:eastAsia="Times New Roman" w:hAnsi="IBM Plex Mono" w:cs="Courier New"/>
+          <w:sz w:val="20"/>
+          <w:szCs w:val="20"/>
+          <w:lang w:val="en-US" w:eastAsia="fi-FI"/>
+        </w:rPr>
+      </w:pPr>
+    </w:p>
+    <w:p>
+      <w:pPr>
+        <w:pBdr>
+          <w:bottom w:val="single" w:sz="6" w:space="1" w:color="auto"/>
+        </w:pBdr>
+        <w:shd w:val="clear" w:color="auto" w:fill="FFFFFF"/>
+        <w:tabs>
+          <w:tab w:val="left" w:pos="916"/>
+          <w:tab w:val="left" w:pos="1832"/>
+          <w:tab w:val="left" w:pos="2748"/>
+          <w:tab w:val="left" w:pos="3664"/>
+          <w:tab w:val="left" w:pos="4580"/>
+          <w:tab w:val="left" w:pos="5496"/>
+          <w:tab w:val="left" w:pos="6412"/>
+          <w:tab w:val="left" w:pos="7328"/>
+          <w:tab w:val="left" w:pos="8244"/>
+          <w:tab w:val="left" w:pos="9160"/>
+          <w:tab w:val="left" w:pos="10076"/>
+          <w:tab w:val="left" w:pos="10992"/>
+          <w:tab w:val="left" w:pos="11908"/>
+          <w:tab w:val="left" w:pos="12824"/>
+          <w:tab w:val="left" w:pos="13740"/>
+          <w:tab w:val="left" w:pos="14656"/>
+        </w:tabs>
+        <w:spacing w:after="0"/>
+        <w:rPr>
+          <w:rFonts w:ascii="IBM Plex Mono" w:eastAsia="Times New Roman" w:hAnsi="IBM Plex Mono" w:cs="Courier New"/>
+          <w:sz w:val="20"/>
+          <w:szCs w:val="20"/>
+          <w:lang w:val="en-US" w:eastAsia="fi-FI"/>
+        </w:rPr>
+      </w:pPr>
+    </w:p>
+    <w:p>
+      <w:pPr>
+        <w:shd w:val="clear" w:color="auto" w:fill="FFFFFF"/>
+        <w:tabs>
+          <w:tab w:val="left" w:pos="916"/>
+          <w:tab w:val="left" w:pos="1832"/>
+          <w:tab w:val="left" w:pos="2748"/>
+          <w:tab w:val="left" w:pos="3664"/>
+          <w:tab w:val="left" w:pos="4580"/>
+          <w:tab w:val="left" w:pos="5496"/>
+          <w:tab w:val="left" w:pos="6412"/>
+          <w:tab w:val="left" w:pos="7328"/>
+          <w:tab w:val="left" w:pos="8244"/>
+          <w:tab w:val="left" w:pos="9160"/>
+          <w:tab w:val="left" w:pos="10076"/>
+          <w:tab w:val="left" w:pos="10992"/>
+          <w:tab w:val="left" w:pos="11908"/>
+          <w:tab w:val="left" w:pos="12824"/>
+          <w:tab w:val="left" w:pos="13740"/>
+          <w:tab w:val="left" w:pos="14656"/>
+        </w:tabs>
+        <w:spacing w:after="0"/>
+        <w:rPr>
+          <w:rFonts w:ascii="IBM Plex Mono" w:eastAsia="Times New Roman" w:hAnsi="IBM Plex Mono" w:cs="Courier New"/>
+          <w:sz w:val="20"/>
+          <w:szCs w:val="20"/>
+          <w:lang w:val="en-US" w:eastAsia="fi-FI"/>
+        </w:rPr>
+      </w:pPr>
+    </w:p>
+    <w:p>
+      <w:pPr>
+        <w:shd w:val="clear" w:color="auto" w:fill="FFFFFF"/>
+        <w:tabs>
+          <w:tab w:val="left" w:pos="916"/>
+          <w:tab w:val="left" w:pos="1832"/>
+          <w:tab w:val="left" w:pos="2748"/>
+          <w:tab w:val="left" w:pos="3664"/>
+          <w:tab w:val="left" w:pos="4580"/>
+          <w:tab w:val="left" w:pos="5496"/>
+          <w:tab w:val="left" w:pos="6412"/>
+          <w:tab w:val="left" w:pos="7328"/>
+          <w:tab w:val="left" w:pos="8244"/>
+          <w:tab w:val="left" w:pos="9160"/>
+          <w:tab w:val="left" w:pos="10076"/>
+          <w:tab w:val="left" w:pos="10992"/>
+          <w:tab w:val="left" w:pos="11908"/>
+          <w:tab w:val="left" w:pos="12824"/>
+          <w:tab w:val="left" w:pos="13740"/>
+          <w:tab w:val="left" w:pos="14656"/>
+        </w:tabs>
+        <w:spacing w:after="0"/>
+        <w:rPr>
+          <w:rFonts w:ascii="IBM Plex Mono" w:eastAsia="Times New Roman" w:hAnsi="IBM Plex Mono" w:cs="Courier New"/>
+          <w:sz w:val="20"/>
+          <w:szCs w:val="20"/>
+          <w:lang w:val="en-US" w:eastAsia="fi-FI"/>
+        </w:rPr>
+      </w:pPr>
+    </w:p>
+    <w:p>
+      <w:pPr>
+        <w:shd w:val="clear" w:color="auto" w:fill="FFFFFF"/>
+        <w:tabs>
+          <w:tab w:val="left" w:pos="916"/>
+          <w:tab w:val="left" w:pos="1832"/>
+          <w:tab w:val="left" w:pos="2748"/>
+          <w:tab w:val="left" w:pos="3664"/>
+          <w:tab w:val="left" w:pos="4580"/>
+          <w:tab w:val="left" w:pos="5496"/>
+          <w:tab w:val="left" w:pos="6412"/>
+          <w:tab w:val="left" w:pos="7328"/>
+          <w:tab w:val="left" w:pos="8244"/>
+          <w:tab w:val="left" w:pos="9160"/>
+          <w:tab w:val="left" w:pos="10076"/>
+          <w:tab w:val="left" w:pos="10992"/>
+          <w:tab w:val="left" w:pos="11908"/>
+          <w:tab w:val="left" w:pos="12824"/>
+          <w:tab w:val="left" w:pos="13740"/>
+          <w:tab w:val="left" w:pos="14656"/>
+        </w:tabs>
+        <w:spacing w:after="0"/>
+        <w:rPr>
+          <w:rFonts w:ascii="IBM Plex Mono" w:eastAsia="Times New Roman" w:hAnsi="IBM Plex Mono" w:cs="Courier New"/>
+          <w:sz w:val="20"/>
+          <w:szCs w:val="20"/>
+          <w:lang w:val="en-US" w:eastAsia="fi-FI"/>
+        </w:rPr>
+      </w:pPr>
+      <w:r>
+        <w:rPr>
+          <w:rFonts w:ascii="IBM Plex Mono" w:eastAsia="Times New Roman" w:hAnsi="IBM Plex Mono" w:cs="Courier New"/>
+          <w:sz w:val="20"/>
+          <w:szCs w:val="20"/>
+          <w:lang w:val="en-US" w:eastAsia="fi-FI"/>
+        </w:rPr>
+        <w:t>I got:</w:t>
+      </w:r>
+    </w:p>
+    <w:p>
+      <w:pPr>
+        <w:shd w:val="clear" w:color="auto" w:fill="FFFFFF"/>
+        <w:tabs>
+          <w:tab w:val="left" w:pos="916"/>
+          <w:tab w:val="left" w:pos="1832"/>
+          <w:tab w:val="left" w:pos="2748"/>
+          <w:tab w:val="left" w:pos="3664"/>
+          <w:tab w:val="left" w:pos="4580"/>
+          <w:tab w:val="left" w:pos="5496"/>
+          <w:tab w:val="left" w:pos="6412"/>
+          <w:tab w:val="left" w:pos="7328"/>
+          <w:tab w:val="left" w:pos="8244"/>
+          <w:tab w:val="left" w:pos="9160"/>
+          <w:tab w:val="left" w:pos="10076"/>
+          <w:tab w:val="left" w:pos="10992"/>
+          <w:tab w:val="left" w:pos="11908"/>
+          <w:tab w:val="left" w:pos="12824"/>
+          <w:tab w:val="left" w:pos="13740"/>
+          <w:tab w:val="left" w:pos="14656"/>
+        </w:tabs>
+        <w:spacing w:after="0"/>
+        <w:rPr>
+          <w:rFonts w:ascii="IBM Plex Mono" w:eastAsia="Times New Roman" w:hAnsi="IBM Plex Mono" w:cs="Courier New"/>
+          <w:sz w:val="20"/>
+          <w:szCs w:val="20"/>
+          <w:lang w:val="en-US" w:eastAsia="fi-FI"/>
+        </w:rPr>
+      </w:pPr>
+    </w:p>
+    <w:p>
+      <w:pPr>
+        <w:shd w:val="clear" w:color="auto" w:fill="FFFFFF"/>
+        <w:tabs>
+          <w:tab w:val="left" w:pos="916"/>
+          <w:tab w:val="left" w:pos="1832"/>
+          <w:tab w:val="left" w:pos="2748"/>
+          <w:tab w:val="left" w:pos="3664"/>
+          <w:tab w:val="left" w:pos="4580"/>
+          <w:tab w:val="left" w:pos="5496"/>
+          <w:tab w:val="left" w:pos="6412"/>
+          <w:tab w:val="left" w:pos="7328"/>
+          <w:tab w:val="left" w:pos="8244"/>
+          <w:tab w:val="left" w:pos="9160"/>
+          <w:tab w:val="left" w:pos="10076"/>
+          <w:tab w:val="left" w:pos="10992"/>
+          <w:tab w:val="left" w:pos="11908"/>
+          <w:tab w:val="left" w:pos="12824"/>
+          <w:tab w:val="left" w:pos="13740"/>
+          <w:tab w:val="left" w:pos="14656"/>
+        </w:tabs>
+        <w:spacing w:after="0"/>
+        <w:rPr>
+          <w:rFonts w:ascii="IBM Plex Mono" w:eastAsia="Times New Roman" w:hAnsi="IBM Plex Mono" w:cs="Courier New"/>
+          <w:sz w:val="20"/>
+          <w:szCs w:val="20"/>
+          <w:lang w:val="en-US" w:eastAsia="fi-FI"/>
+        </w:rPr>
+      </w:pPr>
+      <w:r>
+        <w:rPr>
+          <w:rFonts w:ascii="IBM Plex Mono" w:eastAsia="Times New Roman" w:hAnsi="IBM Plex Mono" w:cs="Courier New"/>
+          <w:sz w:val="20"/>
+          <w:szCs w:val="20"/>
+          <w:lang w:val="en-US" w:eastAsia="fi-FI"/>
+        </w:rPr>
+        <w:t>render 0 notes</w:t>
+      </w:r>
+    </w:p>
+    <w:p>
+      <w:pPr>
+        <w:shd w:val="clear" w:color="auto" w:fill="FFFFFF"/>
+        <w:tabs>
+          <w:tab w:val="left" w:pos="916"/>
+          <w:tab w:val="left" w:pos="1832"/>
+          <w:tab w:val="left" w:pos="2748"/>
+          <w:tab w:val="left" w:pos="3664"/>
+          <w:tab w:val="left" w:pos="4580"/>
+          <w:tab w:val="left" w:pos="5496"/>
+          <w:tab w:val="left" w:pos="6412"/>
+          <w:tab w:val="left" w:pos="7328"/>
+          <w:tab w:val="left" w:pos="8244"/>
+          <w:tab w:val="left" w:pos="9160"/>
+          <w:tab w:val="left" w:pos="10076"/>
+          <w:tab w:val="left" w:pos="10992"/>
+          <w:tab w:val="left" w:pos="11908"/>
+          <w:tab w:val="left" w:pos="12824"/>
+          <w:tab w:val="left" w:pos="13740"/>
+          <w:tab w:val="left" w:pos="14656"/>
+        </w:tabs>
+        <w:spacing w:after="0"/>
+        <w:rPr>
+          <w:rFonts w:ascii="IBM Plex Mono" w:eastAsia="Times New Roman" w:hAnsi="IBM Plex Mono" w:cs="Courier New"/>
+          <w:sz w:val="20"/>
+          <w:szCs w:val="20"/>
+          <w:lang w:val="en-US" w:eastAsia="fi-FI"/>
+        </w:rPr>
+      </w:pPr>
+      <w:r>
+        <w:rPr>
+          <w:rFonts w:ascii="IBM Plex Mono" w:eastAsia="Times New Roman" w:hAnsi="IBM Plex Mono" w:cs="Courier New"/>
+          <w:sz w:val="20"/>
+          <w:szCs w:val="20"/>
+          <w:lang w:val="en-US" w:eastAsia="fi-FI"/>
+        </w:rPr>
+        <w:t>App.js:197 effect</w:t>
+      </w:r>
+    </w:p>
+    <w:p>
+      <w:pPr>
+        <w:shd w:val="clear" w:color="auto" w:fill="FFFFFF"/>
+        <w:tabs>
+          <w:tab w:val="left" w:pos="916"/>
+          <w:tab w:val="left" w:pos="1832"/>
+          <w:tab w:val="left" w:pos="2748"/>
+          <w:tab w:val="left" w:pos="3664"/>
+          <w:tab w:val="left" w:pos="4580"/>
+          <w:tab w:val="left" w:pos="5496"/>
+          <w:tab w:val="left" w:pos="6412"/>
+          <w:tab w:val="left" w:pos="7328"/>
+          <w:tab w:val="left" w:pos="8244"/>
+          <w:tab w:val="left" w:pos="9160"/>
+          <w:tab w:val="left" w:pos="10076"/>
+          <w:tab w:val="left" w:pos="10992"/>
+          <w:tab w:val="left" w:pos="11908"/>
+          <w:tab w:val="left" w:pos="12824"/>
+          <w:tab w:val="left" w:pos="13740"/>
+          <w:tab w:val="left" w:pos="14656"/>
+        </w:tabs>
+        <w:spacing w:after="0"/>
+        <w:rPr>
+          <w:rFonts w:ascii="IBM Plex Mono" w:eastAsia="Times New Roman" w:hAnsi="IBM Plex Mono" w:cs="Courier New"/>
+          <w:sz w:val="20"/>
+          <w:szCs w:val="20"/>
+          <w:lang w:val="en-US" w:eastAsia="fi-FI"/>
+        </w:rPr>
+      </w:pPr>
+      <w:r>
+        <w:rPr>
+          <w:rFonts w:ascii="IBM Plex Mono" w:eastAsia="Times New Roman" w:hAnsi="IBM Plex Mono" w:cs="Courier New"/>
+          <w:sz w:val="20"/>
+          <w:szCs w:val="20"/>
+          <w:lang w:val="en-US" w:eastAsia="fi-FI"/>
+        </w:rPr>
+        <w:t>App.js:201 promise fulfilled</w:t>
+      </w:r>
+    </w:p>
+    <w:p>
+      <w:pPr>
+        <w:shd w:val="clear" w:color="auto" w:fill="FFFFFF"/>
+        <w:tabs>
+          <w:tab w:val="left" w:pos="916"/>
+          <w:tab w:val="left" w:pos="1832"/>
+          <w:tab w:val="left" w:pos="2748"/>
+          <w:tab w:val="left" w:pos="3664"/>
+          <w:tab w:val="left" w:pos="4580"/>
+          <w:tab w:val="left" w:pos="5496"/>
+          <w:tab w:val="left" w:pos="6412"/>
+          <w:tab w:val="left" w:pos="7328"/>
+          <w:tab w:val="left" w:pos="8244"/>
+          <w:tab w:val="left" w:pos="9160"/>
+          <w:tab w:val="left" w:pos="10076"/>
+          <w:tab w:val="left" w:pos="10992"/>
+          <w:tab w:val="left" w:pos="11908"/>
+          <w:tab w:val="left" w:pos="12824"/>
+          <w:tab w:val="left" w:pos="13740"/>
+          <w:tab w:val="left" w:pos="14656"/>
+        </w:tabs>
+        <w:spacing w:after="0"/>
+        <w:rPr>
+          <w:rFonts w:ascii="IBM Plex Mono" w:eastAsia="Times New Roman" w:hAnsi="IBM Plex Mono" w:cs="Courier New"/>
+          <w:sz w:val="20"/>
+          <w:szCs w:val="20"/>
+          <w:lang w:val="en-US" w:eastAsia="fi-FI"/>
+        </w:rPr>
+      </w:pPr>
+      <w:r>
+        <w:rPr>
+          <w:rFonts w:ascii="IBM Plex Mono" w:eastAsia="Times New Roman" w:hAnsi="IBM Plex Mono" w:cs="Courier New"/>
+          <w:sz w:val="20"/>
+          <w:szCs w:val="20"/>
+          <w:lang w:val="en-US" w:eastAsia="fi-FI"/>
+        </w:rPr>
+        <w:t>App.js:203 render 3 notes</w:t>
+      </w:r>
+    </w:p>
+    <w:p>
+      <w:pPr>
+        <w:shd w:val="clear" w:color="auto" w:fill="FFFFFF"/>
+        <w:tabs>
+          <w:tab w:val="left" w:pos="916"/>
+          <w:tab w:val="left" w:pos="1832"/>
+          <w:tab w:val="left" w:pos="2748"/>
+          <w:tab w:val="left" w:pos="3664"/>
+          <w:tab w:val="left" w:pos="4580"/>
+          <w:tab w:val="left" w:pos="5496"/>
+          <w:tab w:val="left" w:pos="6412"/>
+          <w:tab w:val="left" w:pos="7328"/>
+          <w:tab w:val="left" w:pos="8244"/>
+          <w:tab w:val="left" w:pos="9160"/>
+          <w:tab w:val="left" w:pos="10076"/>
+          <w:tab w:val="left" w:pos="10992"/>
+          <w:tab w:val="left" w:pos="11908"/>
+          <w:tab w:val="left" w:pos="12824"/>
+          <w:tab w:val="left" w:pos="13740"/>
+          <w:tab w:val="left" w:pos="14656"/>
+        </w:tabs>
+        <w:spacing w:after="0"/>
+        <w:rPr>
+          <w:rFonts w:ascii="IBM Plex Mono" w:eastAsia="Times New Roman" w:hAnsi="IBM Plex Mono" w:cs="Courier New"/>
+          <w:sz w:val="20"/>
+          <w:szCs w:val="20"/>
+          <w:lang w:val="en-US" w:eastAsia="fi-FI"/>
+        </w:rPr>
+      </w:pPr>
+    </w:p>
+    <w:p>
+      <w:pPr>
+        <w:shd w:val="clear" w:color="auto" w:fill="FFFFFF"/>
+        <w:tabs>
+          <w:tab w:val="left" w:pos="916"/>
+          <w:tab w:val="left" w:pos="1832"/>
+          <w:tab w:val="left" w:pos="2748"/>
+          <w:tab w:val="left" w:pos="3664"/>
+          <w:tab w:val="left" w:pos="4580"/>
+          <w:tab w:val="left" w:pos="5496"/>
+          <w:tab w:val="left" w:pos="6412"/>
+          <w:tab w:val="left" w:pos="7328"/>
+          <w:tab w:val="left" w:pos="8244"/>
+          <w:tab w:val="left" w:pos="9160"/>
+          <w:tab w:val="left" w:pos="10076"/>
+          <w:tab w:val="left" w:pos="10992"/>
+          <w:tab w:val="left" w:pos="11908"/>
+          <w:tab w:val="left" w:pos="12824"/>
+          <w:tab w:val="left" w:pos="13740"/>
+          <w:tab w:val="left" w:pos="14656"/>
+        </w:tabs>
+        <w:spacing w:after="0"/>
+        <w:rPr>
+          <w:rFonts w:ascii="IBM Plex Mono" w:eastAsia="Times New Roman" w:hAnsi="IBM Plex Mono" w:cs="Courier New"/>
+          <w:sz w:val="20"/>
+          <w:szCs w:val="20"/>
+          <w:lang w:val="en-US" w:eastAsia="fi-FI"/>
+        </w:rPr>
+      </w:pPr>
+    </w:p>
+    <w:p>
+      <w:pPr>
+        <w:shd w:val="clear" w:color="auto" w:fill="FFFFFF"/>
         <w:spacing w:before="100" w:beforeAutospacing="1" w:after="0" w:afterAutospacing="1" w:line="360" w:lineRule="atLeast"/>
         <w:rPr>
           <w:rFonts w:ascii="IBM Plex Sans" w:eastAsia="Times New Roman" w:hAnsi="IBM Plex Sans" w:cs="Times New Roman"/>
@@ -17887,6 +18274,7 @@
           <w:szCs w:val="27"/>
           <w:lang w:val="en-US" w:eastAsia="fi-FI"/>
         </w:rPr>
+        <w:lastRenderedPageBreak/>
         <w:t>First, the body of the function defining the component is executed and the component is rendered for the first time. At this point </w:t>
       </w:r>
       <w:r>
@@ -18351,7 +18739,6 @@
           <w:szCs w:val="27"/>
           <w:lang w:val="en-US" w:eastAsia="fi-FI"/>
         </w:rPr>
-        <w:lastRenderedPageBreak/>
         <w:t>is executed immediately after rendering. The execution of the function results in </w:t>
       </w:r>
       <w:r>
@@ -19194,6 +19581,7 @@
           <w:szCs w:val="20"/>
           <w:lang w:val="en-US" w:eastAsia="fi-FI"/>
         </w:rPr>
+        <w:lastRenderedPageBreak/>
         <w:t>const hook = () =&gt; {</w:t>
       </w:r>
     </w:p>
@@ -19639,6 +20027,105 @@
         </w:rPr>
         <w:t>(hook, [])</w:t>
       </w:r>
+    </w:p>
+    <w:p>
+      <w:pPr>
+        <w:shd w:val="clear" w:color="auto" w:fill="FFFFFF"/>
+        <w:spacing w:before="100" w:beforeAutospacing="1" w:after="0" w:afterAutospacing="1" w:line="360" w:lineRule="atLeast"/>
+        <w:rPr>
+          <w:rFonts w:ascii="IBM Plex Sans" w:eastAsia="Times New Roman" w:hAnsi="IBM Plex Sans" w:cs="Times New Roman"/>
+          <w:sz w:val="27"/>
+          <w:szCs w:val="27"/>
+          <w:lang w:val="en-US" w:eastAsia="fi-FI"/>
+        </w:rPr>
+      </w:pPr>
+    </w:p>
+    <w:p>
+      <w:pPr>
+        <w:shd w:val="clear" w:color="auto" w:fill="FFFFFF"/>
+        <w:spacing w:before="100" w:beforeAutospacing="1" w:after="0" w:afterAutospacing="1" w:line="360" w:lineRule="atLeast"/>
+        <w:rPr>
+          <w:rFonts w:ascii="IBM Plex Sans" w:eastAsia="Times New Roman" w:hAnsi="IBM Plex Sans" w:cs="Times New Roman"/>
+          <w:sz w:val="27"/>
+          <w:szCs w:val="27"/>
+          <w:lang w:val="en-US" w:eastAsia="fi-FI"/>
+        </w:rPr>
+      </w:pPr>
+    </w:p>
+    <w:p>
+      <w:pPr>
+        <w:shd w:val="clear" w:color="auto" w:fill="FFFFFF"/>
+        <w:spacing w:before="100" w:beforeAutospacing="1" w:after="0" w:afterAutospacing="1" w:line="360" w:lineRule="atLeast"/>
+        <w:rPr>
+          <w:rFonts w:ascii="IBM Plex Sans" w:eastAsia="Times New Roman" w:hAnsi="IBM Plex Sans" w:cs="Times New Roman"/>
+          <w:sz w:val="27"/>
+          <w:szCs w:val="27"/>
+          <w:lang w:val="en-US" w:eastAsia="fi-FI"/>
+        </w:rPr>
+      </w:pPr>
+      <w:r>
+        <w:rPr>
+          <w:rFonts w:ascii="IBM Plex Sans" w:eastAsia="Times New Roman" w:hAnsi="IBM Plex Sans" w:cs="Times New Roman"/>
+          <w:sz w:val="27"/>
+          <w:szCs w:val="27"/>
+          <w:lang w:val="en-US" w:eastAsia="fi-FI"/>
+        </w:rPr>
+        <w:t>To me:</w:t>
+      </w:r>
+    </w:p>
+    <w:p>
+      <w:pPr>
+        <w:shd w:val="clear" w:color="auto" w:fill="FFFFFF"/>
+        <w:spacing w:before="100" w:beforeAutospacing="1" w:after="0" w:afterAutospacing="1" w:line="360" w:lineRule="atLeast"/>
+        <w:rPr>
+          <w:rFonts w:ascii="IBM Plex Sans" w:eastAsia="Times New Roman" w:hAnsi="IBM Plex Sans" w:cs="Times New Roman"/>
+          <w:sz w:val="27"/>
+          <w:szCs w:val="27"/>
+          <w:lang w:val="en-US" w:eastAsia="fi-FI"/>
+        </w:rPr>
+      </w:pPr>
+      <w:r>
+        <w:rPr>
+          <w:rFonts w:ascii="IBM Plex Sans" w:eastAsia="Times New Roman" w:hAnsi="IBM Plex Sans" w:cs="Times New Roman"/>
+          <w:sz w:val="27"/>
+          <w:szCs w:val="27"/>
+          <w:lang w:val="en-US" w:eastAsia="fi-FI"/>
+        </w:rPr>
+        <w:t>effect</w:t>
+      </w:r>
+    </w:p>
+    <w:p>
+      <w:pPr>
+        <w:shd w:val="clear" w:color="auto" w:fill="FFFFFF"/>
+        <w:spacing w:before="100" w:beforeAutospacing="1" w:after="0" w:afterAutospacing="1" w:line="360" w:lineRule="atLeast"/>
+        <w:rPr>
+          <w:rFonts w:ascii="IBM Plex Sans" w:eastAsia="Times New Roman" w:hAnsi="IBM Plex Sans" w:cs="Times New Roman"/>
+          <w:sz w:val="27"/>
+          <w:szCs w:val="27"/>
+          <w:lang w:val="en-US" w:eastAsia="fi-FI"/>
+        </w:rPr>
+      </w:pPr>
+      <w:r>
+        <w:rPr>
+          <w:rFonts w:ascii="IBM Plex Sans" w:eastAsia="Times New Roman" w:hAnsi="IBM Plex Sans" w:cs="Times New Roman"/>
+          <w:sz w:val="27"/>
+          <w:szCs w:val="27"/>
+          <w:lang w:val="en-US" w:eastAsia="fi-FI"/>
+        </w:rPr>
+        <w:t>App.js:212 promise fulfilled</w:t>
+      </w:r>
+    </w:p>
+    <w:p>
+      <w:pPr>
+        <w:shd w:val="clear" w:color="auto" w:fill="FFFFFF"/>
+        <w:spacing w:before="100" w:beforeAutospacing="1" w:after="0" w:afterAutospacing="1" w:line="360" w:lineRule="atLeast"/>
+        <w:rPr>
+          <w:rFonts w:ascii="IBM Plex Sans" w:eastAsia="Times New Roman" w:hAnsi="IBM Plex Sans" w:cs="Times New Roman"/>
+          <w:sz w:val="27"/>
+          <w:szCs w:val="27"/>
+          <w:lang w:val="en-US" w:eastAsia="fi-FI"/>
+        </w:rPr>
+      </w:pPr>
     </w:p>
     <w:p>
       <w:pPr>
@@ -19766,7 +20253,6 @@
           <w:szCs w:val="27"/>
           <w:lang w:val="en-US" w:eastAsia="fi-FI"/>
         </w:rPr>
-        <w:lastRenderedPageBreak/>
         <w:t>By default, effects run after every completed render, but you can choose to fire it only when certain values have changed.</w:t>
       </w:r>
     </w:p>
@@ -19931,6 +20417,7 @@
           <w:szCs w:val="27"/>
           <w:lang w:val="en-US" w:eastAsia="fi-FI"/>
         </w:rPr>
+        <w:lastRenderedPageBreak/>
         <w:t>Think back to the sequence of events we just discussed. Which parts of the code are run? In what order? How often? Understanding the order of events is critical!</w:t>
       </w:r>
     </w:p>
@@ -20924,7 +21411,6 @@
           <w:szCs w:val="20"/>
           <w:lang w:val="en-US" w:eastAsia="fi-FI"/>
         </w:rPr>
-        <w:lastRenderedPageBreak/>
         <w:t xml:space="preserve">      </w:t>
       </w:r>
       <w:proofErr w:type="spellStart"/>
@@ -21219,6 +21705,7 @@
           <w:szCs w:val="27"/>
           <w:lang w:eastAsia="fi-FI"/>
         </w:rPr>
+        <w:lastRenderedPageBreak/>
         <w:drawing>
           <wp:inline distT="0" distB="0" distL="0" distR="0" wp14:anchorId="0DF8374B" wp14:editId="29AD6A9A">
             <wp:extent cx="6120130" cy="4167505"/>
@@ -21336,17 +21823,7 @@
           <w:szCs w:val="27"/>
           <w:lang w:val="en-US" w:eastAsia="fi-FI"/>
         </w:rPr>
-        <w:t xml:space="preserve">. The dev-server transforms the JavaScript into a format understood by the browser. Among other things, it </w:t>
-      </w:r>
-      <w:r>
-        <w:rPr>
-          <w:rFonts w:ascii="IBM Plex Sans" w:eastAsia="Times New Roman" w:hAnsi="IBM Plex Sans" w:cs="Times New Roman"/>
-          <w:sz w:val="27"/>
-          <w:szCs w:val="27"/>
-          <w:lang w:val="en-US" w:eastAsia="fi-FI"/>
-        </w:rPr>
-        <w:lastRenderedPageBreak/>
-        <w:t>stitches together JavaScript from different files into one file. We'll discuss the dev-server in more detail in part 7 of the course.</w:t>
+        <w:t>. The dev-server transforms the JavaScript into a format understood by the browser. Among other things, it stitches together JavaScript from different files into one file. We'll discuss the dev-server in more detail in part 7 of the course.</w:t>
       </w:r>
     </w:p>
     <w:p>
@@ -21546,6 +22023,7 @@
           <w:szCs w:val="27"/>
           <w:lang w:val="en-US" w:eastAsia="fi-FI"/>
         </w:rPr>
+        <w:lastRenderedPageBreak/>
         <w:t>We continue with developing the phonebook. Store the initial state of the application in the file </w:t>
       </w:r>
       <w:proofErr w:type="spellStart"/>
@@ -22640,7 +23118,6 @@
           <w:szCs w:val="20"/>
           <w:lang w:val="en-US" w:eastAsia="fi-FI"/>
         </w:rPr>
-        <w:lastRenderedPageBreak/>
         <w:t>events.js:182</w:t>
       </w:r>
     </w:p>
@@ -23049,6 +23526,7 @@
           <w:szCs w:val="27"/>
           <w:lang w:val="en-US" w:eastAsia="fi-FI"/>
         </w:rPr>
+        <w:lastRenderedPageBreak/>
         <w:t>The API </w:t>
       </w:r>
       <w:hyperlink r:id="rId38" w:tgtFrame="_blank" w:history="1">
@@ -23262,7 +23740,6 @@
           <w:szCs w:val="27"/>
           <w:lang w:eastAsia="fi-FI"/>
         </w:rPr>
-        <w:lastRenderedPageBreak/>
         <w:drawing>
           <wp:inline distT="0" distB="0" distL="0" distR="0" wp14:anchorId="423DE6C6" wp14:editId="25281EBB">
             <wp:extent cx="6120130" cy="1407795"/>
@@ -23371,6 +23848,7 @@
           <w:szCs w:val="27"/>
           <w:lang w:eastAsia="fi-FI"/>
         </w:rPr>
+        <w:lastRenderedPageBreak/>
         <w:drawing>
           <wp:inline distT="0" distB="0" distL="0" distR="0" wp14:anchorId="5BCB2381" wp14:editId="1D699D7F">
             <wp:extent cx="6120130" cy="3830955"/>
@@ -23583,7 +24061,6 @@
           <w:szCs w:val="24"/>
           <w:lang w:val="en-US" w:eastAsia="fi-FI"/>
         </w:rPr>
-        <w:lastRenderedPageBreak/>
         <w:t>2.13*: Data for countries, step2</w:t>
       </w:r>
     </w:p>
@@ -23647,6 +24124,7 @@
           <w:szCs w:val="27"/>
           <w:lang w:eastAsia="fi-FI"/>
         </w:rPr>
+        <w:lastRenderedPageBreak/>
         <w:drawing>
           <wp:inline distT="0" distB="0" distL="0" distR="0" wp14:anchorId="1B1DE315" wp14:editId="158F9834">
             <wp:extent cx="6120130" cy="1603375"/>
@@ -23844,6 +24322,50 @@
           <w:lang w:val="en-US" w:eastAsia="fi-FI"/>
         </w:rPr>
         <w:t xml:space="preserve"> key is valid.</w:t>
+      </w:r>
+    </w:p>
+    <w:p>
+      <w:pPr>
+        <w:spacing w:before="100" w:beforeAutospacing="1" w:after="0" w:afterAutospacing="1" w:line="360" w:lineRule="atLeast"/>
+        <w:rPr>
+          <w:rFonts w:ascii="IBM Plex Sans" w:eastAsia="Times New Roman" w:hAnsi="IBM Plex Sans" w:cs="Times New Roman"/>
+          <w:sz w:val="27"/>
+          <w:szCs w:val="27"/>
+          <w:lang w:val="en-US" w:eastAsia="fi-FI"/>
+        </w:rPr>
+      </w:pPr>
+    </w:p>
+    <w:p>
+      <w:pPr>
+        <w:spacing w:before="100" w:beforeAutospacing="1" w:after="0" w:afterAutospacing="1" w:line="360" w:lineRule="atLeast"/>
+        <w:rPr>
+          <w:rFonts w:ascii="IBM Plex Sans" w:eastAsia="Times New Roman" w:hAnsi="IBM Plex Sans" w:cs="Times New Roman"/>
+          <w:sz w:val="27"/>
+          <w:szCs w:val="27"/>
+          <w:lang w:val="en-US" w:eastAsia="fi-FI"/>
+        </w:rPr>
+      </w:pPr>
+    </w:p>
+    <w:p>
+      <w:pPr>
+        <w:spacing w:before="100" w:beforeAutospacing="1" w:after="0" w:afterAutospacing="1" w:line="360" w:lineRule="atLeast"/>
+        <w:rPr>
+          <w:rFonts w:ascii="IBM Plex Sans" w:eastAsia="Times New Roman" w:hAnsi="IBM Plex Sans" w:cs="Times New Roman"/>
+          <w:sz w:val="27"/>
+          <w:szCs w:val="27"/>
+          <w:lang w:val="en-US" w:eastAsia="fi-FI"/>
+        </w:rPr>
+      </w:pPr>
+      <w:r>
+        <w:rPr>
+          <w:rFonts w:ascii="Open Sans" w:hAnsi="Open Sans" w:cs="Open Sans"/>
+          <w:color w:val="333333"/>
+          <w:spacing w:val="6"/>
+          <w:sz w:val="36"/>
+          <w:szCs w:val="36"/>
+          <w:shd w:val="clear" w:color="auto" w:fill="F1F1F1"/>
+        </w:rPr>
+        <w:t>73c7dc8bb9a12a7227d8442fd0da9404</w:t>
       </w:r>
     </w:p>
     <w:p>

</xml_diff>

<commit_message>
Exam practise 	new file:   Myweek41/1-Monday/Week41_others.docx 	modified:   Myweek41/2-Tuesday/React_P1_4_More_complex_state_debugging.docx 	new file:   Myweek41/5-Friday/Exam_practise.docx 	modified:   Myweek41/5-Friday/React_P2_c_getting_data_from_server.docx 	modified:   src/App.js
</commit_message>
<xml_diff>
--- a/Myweek41/5-Friday/React_P2_c_getting_data_from_server.docx
+++ b/Myweek41/5-Friday/React_P2_c_getting_data_from_server.docx
@@ -16,19 +16,7 @@
         <w:rPr>
           <w:rStyle w:val="Hyperlink"/>
         </w:rPr>
-        <w:t>https://fullstackopen.com/en/part</w:t>
-      </w:r>
-      <w:r>
-        <w:rPr>
-          <w:rStyle w:val="Hyperlink"/>
-        </w:rPr>
-        <w:t>2</w:t>
-      </w:r>
-      <w:r>
-        <w:rPr>
-          <w:rStyle w:val="Hyperlink"/>
-        </w:rPr>
-        <w:t>/getting_data_from_server</w:t>
+        <w:t>https://fullstackopen.com/en/part2/getting_data_from_server</w:t>
       </w:r>
       <w:r>
         <w:rPr>
@@ -17072,27 +17060,46 @@
           <w:szCs w:val="20"/>
           <w:lang w:val="en-US" w:eastAsia="fi-FI"/>
         </w:rPr>
-        <w:t xml:space="preserve"> } from '</w:t>
-      </w:r>
-      <w:proofErr w:type="spellStart"/>
-      <w:r>
-        <w:rPr>
-          <w:rFonts w:ascii="Consolas" w:eastAsia="Times New Roman" w:hAnsi="Consolas" w:cs="Courier New"/>
-          <w:sz w:val="20"/>
-          <w:szCs w:val="20"/>
-          <w:lang w:val="en-US" w:eastAsia="fi-FI"/>
-        </w:rPr>
-        <w:t>react'import</w:t>
-      </w:r>
-      <w:proofErr w:type="spellEnd"/>
-      <w:r>
-        <w:rPr>
-          <w:rFonts w:ascii="Consolas" w:eastAsia="Times New Roman" w:hAnsi="Consolas" w:cs="Courier New"/>
-          <w:sz w:val="20"/>
-          <w:szCs w:val="20"/>
-          <w:lang w:val="en-US" w:eastAsia="fi-FI"/>
-        </w:rPr>
-        <w:t xml:space="preserve"> </w:t>
+        <w:t xml:space="preserve"> } from 'react'</w:t>
+      </w:r>
+    </w:p>
+    <w:p>
+      <w:pPr>
+        <w:shd w:val="clear" w:color="auto" w:fill="FFFFFF"/>
+        <w:tabs>
+          <w:tab w:val="left" w:pos="916"/>
+          <w:tab w:val="left" w:pos="1832"/>
+          <w:tab w:val="left" w:pos="2748"/>
+          <w:tab w:val="left" w:pos="3664"/>
+          <w:tab w:val="left" w:pos="4580"/>
+          <w:tab w:val="left" w:pos="5496"/>
+          <w:tab w:val="left" w:pos="6412"/>
+          <w:tab w:val="left" w:pos="7328"/>
+          <w:tab w:val="left" w:pos="8244"/>
+          <w:tab w:val="left" w:pos="9160"/>
+          <w:tab w:val="left" w:pos="10076"/>
+          <w:tab w:val="left" w:pos="10992"/>
+          <w:tab w:val="left" w:pos="11908"/>
+          <w:tab w:val="left" w:pos="12824"/>
+          <w:tab w:val="left" w:pos="13740"/>
+          <w:tab w:val="left" w:pos="14656"/>
+        </w:tabs>
+        <w:spacing w:after="0"/>
+        <w:rPr>
+          <w:rFonts w:ascii="Consolas" w:eastAsia="Times New Roman" w:hAnsi="Consolas" w:cs="Courier New"/>
+          <w:sz w:val="20"/>
+          <w:szCs w:val="20"/>
+          <w:lang w:val="en-US" w:eastAsia="fi-FI"/>
+        </w:rPr>
+      </w:pPr>
+      <w:r>
+        <w:rPr>
+          <w:rFonts w:ascii="Consolas" w:eastAsia="Times New Roman" w:hAnsi="Consolas" w:cs="Courier New"/>
+          <w:sz w:val="20"/>
+          <w:szCs w:val="20"/>
+          <w:lang w:val="en-US" w:eastAsia="fi-FI"/>
+        </w:rPr>
+        <w:t xml:space="preserve">import </w:t>
       </w:r>
       <w:proofErr w:type="spellStart"/>
       <w:r>
@@ -17122,17 +17129,56 @@
           <w:szCs w:val="20"/>
           <w:lang w:val="en-US" w:eastAsia="fi-FI"/>
         </w:rPr>
-        <w:t>axios'import</w:t>
-      </w:r>
-      <w:proofErr w:type="spellEnd"/>
-      <w:r>
-        <w:rPr>
-          <w:rFonts w:ascii="Consolas" w:eastAsia="Times New Roman" w:hAnsi="Consolas" w:cs="Courier New"/>
-          <w:sz w:val="20"/>
-          <w:szCs w:val="20"/>
-          <w:lang w:val="en-US" w:eastAsia="fi-FI"/>
-        </w:rPr>
-        <w:t xml:space="preserve"> Note from './components/Note'</w:t>
+        <w:t>axios</w:t>
+      </w:r>
+      <w:proofErr w:type="spellEnd"/>
+      <w:r>
+        <w:rPr>
+          <w:rFonts w:ascii="Consolas" w:eastAsia="Times New Roman" w:hAnsi="Consolas" w:cs="Courier New"/>
+          <w:sz w:val="20"/>
+          <w:szCs w:val="20"/>
+          <w:lang w:val="en-US" w:eastAsia="fi-FI"/>
+        </w:rPr>
+        <w:t>'</w:t>
+      </w:r>
+    </w:p>
+    <w:p>
+      <w:pPr>
+        <w:shd w:val="clear" w:color="auto" w:fill="FFFFFF"/>
+        <w:tabs>
+          <w:tab w:val="left" w:pos="916"/>
+          <w:tab w:val="left" w:pos="1832"/>
+          <w:tab w:val="left" w:pos="2748"/>
+          <w:tab w:val="left" w:pos="3664"/>
+          <w:tab w:val="left" w:pos="4580"/>
+          <w:tab w:val="left" w:pos="5496"/>
+          <w:tab w:val="left" w:pos="6412"/>
+          <w:tab w:val="left" w:pos="7328"/>
+          <w:tab w:val="left" w:pos="8244"/>
+          <w:tab w:val="left" w:pos="9160"/>
+          <w:tab w:val="left" w:pos="10076"/>
+          <w:tab w:val="left" w:pos="10992"/>
+          <w:tab w:val="left" w:pos="11908"/>
+          <w:tab w:val="left" w:pos="12824"/>
+          <w:tab w:val="left" w:pos="13740"/>
+          <w:tab w:val="left" w:pos="14656"/>
+        </w:tabs>
+        <w:spacing w:after="0"/>
+        <w:rPr>
+          <w:rFonts w:ascii="Consolas" w:eastAsia="Times New Roman" w:hAnsi="Consolas" w:cs="Courier New"/>
+          <w:sz w:val="20"/>
+          <w:szCs w:val="20"/>
+          <w:lang w:val="en-US" w:eastAsia="fi-FI"/>
+        </w:rPr>
+      </w:pPr>
+      <w:r>
+        <w:rPr>
+          <w:rFonts w:ascii="Consolas" w:eastAsia="Times New Roman" w:hAnsi="Consolas" w:cs="Courier New"/>
+          <w:sz w:val="20"/>
+          <w:szCs w:val="20"/>
+          <w:lang w:val="en-US" w:eastAsia="fi-FI"/>
+        </w:rPr>
+        <w:t>import Note from './components/Note'</w:t>
       </w:r>
     </w:p>
     <w:p>
@@ -17241,7 +17287,46 @@
           <w:szCs w:val="20"/>
           <w:lang w:val="en-US" w:eastAsia="fi-FI"/>
         </w:rPr>
-        <w:t>([])  const [</w:t>
+        <w:t xml:space="preserve">([])  </w:t>
+      </w:r>
+    </w:p>
+    <w:p>
+      <w:pPr>
+        <w:shd w:val="clear" w:color="auto" w:fill="FFFFFF"/>
+        <w:tabs>
+          <w:tab w:val="left" w:pos="916"/>
+          <w:tab w:val="left" w:pos="1832"/>
+          <w:tab w:val="left" w:pos="2748"/>
+          <w:tab w:val="left" w:pos="3664"/>
+          <w:tab w:val="left" w:pos="4580"/>
+          <w:tab w:val="left" w:pos="5496"/>
+          <w:tab w:val="left" w:pos="6412"/>
+          <w:tab w:val="left" w:pos="7328"/>
+          <w:tab w:val="left" w:pos="8244"/>
+          <w:tab w:val="left" w:pos="9160"/>
+          <w:tab w:val="left" w:pos="10076"/>
+          <w:tab w:val="left" w:pos="10992"/>
+          <w:tab w:val="left" w:pos="11908"/>
+          <w:tab w:val="left" w:pos="12824"/>
+          <w:tab w:val="left" w:pos="13740"/>
+          <w:tab w:val="left" w:pos="14656"/>
+        </w:tabs>
+        <w:spacing w:after="0"/>
+        <w:rPr>
+          <w:rFonts w:ascii="Consolas" w:eastAsia="Times New Roman" w:hAnsi="Consolas" w:cs="Courier New"/>
+          <w:sz w:val="20"/>
+          <w:szCs w:val="20"/>
+          <w:lang w:val="en-US" w:eastAsia="fi-FI"/>
+        </w:rPr>
+      </w:pPr>
+      <w:r>
+        <w:rPr>
+          <w:rFonts w:ascii="Consolas" w:eastAsia="Times New Roman" w:hAnsi="Consolas" w:cs="Courier New"/>
+          <w:sz w:val="20"/>
+          <w:szCs w:val="20"/>
+          <w:lang w:val="en-US" w:eastAsia="fi-FI"/>
+        </w:rPr>
+        <w:t>const [</w:t>
       </w:r>
       <w:proofErr w:type="spellStart"/>
       <w:r>

</xml_diff>